<commit_message>
updated the doc with system performance figure
</commit_message>
<xml_diff>
--- a/paper/Journal.docx
+++ b/paper/Journal.docx
@@ -5554,21 +5554,11 @@
         <w:tab/>
         <w:t xml:space="preserve">Table </w:t>
       </w:r>
-      <w:r>
-        <w:fldChar w:fldCharType="begin"/>
-      </w:r>
-      <w:r>
-        <w:instrText xml:space="preserve"> SEQ Table \* ARABIC </w:instrText>
-      </w:r>
-      <w:r>
-        <w:fldChar w:fldCharType="separate"/>
-      </w:r>
-      <w:r>
-        <w:t>4</w:t>
-      </w:r>
-      <w:r>
-        <w:fldChar w:fldCharType="end"/>
-      </w:r>
+      <w:fldSimple w:instr=" SEQ Table \* ARABIC ">
+        <w:r>
+          <w:t>4</w:t>
+        </w:r>
+      </w:fldSimple>
       <w:r>
         <w:t xml:space="preserve"> Nextreme Characterization</w:t>
       </w:r>
@@ -8183,6 +8173,10 @@
       <w:pPr>
         <w:pStyle w:val="MDPI31text"/>
         <w:ind w:firstLine="420"/>
+        <w:rPr>
+          <w:sz w:val="24"/>
+          <w:szCs w:val="24"/>
+        </w:rPr>
       </w:pPr>
       <w:r>
         <w:tab/>
@@ -8199,8 +8193,7 @@
             <m:ctrlPr>
               <w:rPr>
                 <w:rFonts w:ascii="Cambria Math" w:hAnsi="Cambria Math"/>
-                <w:sz w:val="24"/>
-                <w:szCs w:val="24"/>
+                <w:sz w:val="22"/>
               </w:rPr>
             </m:ctrlPr>
           </m:sSubPr>
@@ -8208,8 +8201,7 @@
             <m:r>
               <w:rPr>
                 <w:rFonts w:ascii="Cambria Math" w:hAnsi="Cambria Math"/>
-                <w:sz w:val="24"/>
-                <w:szCs w:val="24"/>
+                <w:sz w:val="22"/>
               </w:rPr>
               <m:t>E</m:t>
             </m:r>
@@ -8218,8 +8210,7 @@
             <m:r>
               <w:rPr>
                 <w:rFonts w:ascii="Cambria Math" w:hAnsi="Cambria Math"/>
-                <w:sz w:val="24"/>
-                <w:szCs w:val="24"/>
+                <w:sz w:val="22"/>
               </w:rPr>
               <m:t>tot</m:t>
             </m:r>
@@ -8231,8 +8222,7 @@
           </m:rPr>
           <w:rPr>
             <w:rFonts w:ascii="Cambria Math" w:hAnsi="Cambria Math"/>
-            <w:sz w:val="24"/>
-            <w:szCs w:val="24"/>
+            <w:sz w:val="22"/>
           </w:rPr>
           <m:t xml:space="preserve">= </m:t>
         </m:r>
@@ -8241,8 +8231,7 @@
             <m:ctrlPr>
               <w:rPr>
                 <w:rFonts w:ascii="Cambria Math" w:hAnsi="Cambria Math"/>
-                <w:sz w:val="24"/>
-                <w:szCs w:val="24"/>
+                <w:sz w:val="22"/>
               </w:rPr>
             </m:ctrlPr>
           </m:sSubPr>
@@ -8250,8 +8239,7 @@
             <m:r>
               <w:rPr>
                 <w:rFonts w:ascii="Cambria Math" w:hAnsi="Cambria Math"/>
-                <w:sz w:val="24"/>
-                <w:szCs w:val="24"/>
+                <w:sz w:val="22"/>
               </w:rPr>
               <m:t>E</m:t>
             </m:r>
@@ -8260,8 +8248,7 @@
             <m:r>
               <w:rPr>
                 <w:rFonts w:ascii="Cambria Math" w:hAnsi="Cambria Math"/>
-                <w:sz w:val="24"/>
-                <w:szCs w:val="24"/>
+                <w:sz w:val="22"/>
               </w:rPr>
               <m:t>active</m:t>
             </m:r>
@@ -8273,8 +8260,7 @@
           </m:rPr>
           <w:rPr>
             <w:rFonts w:ascii="Cambria Math" w:hAnsi="Cambria Math"/>
-            <w:sz w:val="24"/>
-            <w:szCs w:val="24"/>
+            <w:sz w:val="22"/>
           </w:rPr>
           <m:t xml:space="preserve">+ </m:t>
         </m:r>
@@ -8283,8 +8269,7 @@
             <m:ctrlPr>
               <w:rPr>
                 <w:rFonts w:ascii="Cambria Math" w:hAnsi="Cambria Math"/>
-                <w:sz w:val="24"/>
-                <w:szCs w:val="24"/>
+                <w:sz w:val="22"/>
               </w:rPr>
             </m:ctrlPr>
           </m:sSubPr>
@@ -8292,8 +8277,7 @@
             <m:r>
               <w:rPr>
                 <w:rFonts w:ascii="Cambria Math" w:hAnsi="Cambria Math"/>
-                <w:sz w:val="24"/>
-                <w:szCs w:val="24"/>
+                <w:sz w:val="22"/>
               </w:rPr>
               <m:t>E</m:t>
             </m:r>
@@ -8302,8 +8286,7 @@
             <m:r>
               <w:rPr>
                 <w:rFonts w:ascii="Cambria Math" w:hAnsi="Cambria Math"/>
-                <w:sz w:val="24"/>
-                <w:szCs w:val="24"/>
+                <w:sz w:val="22"/>
               </w:rPr>
               <m:t>sleep</m:t>
             </m:r>
@@ -8311,63 +8294,30 @@
         </m:sSub>
       </m:oMath>
       <w:r>
+        <w:rPr>
+          <w:sz w:val="22"/>
+        </w:rPr>
+        <w:t xml:space="preserve"> =</w:t>
+      </w:r>
+      <w:r>
+        <w:rPr>
+          <w:sz w:val="22"/>
+        </w:rPr>
         <w:t xml:space="preserve"> </w:t>
       </w:r>
       <w:r>
-        <w:t xml:space="preserve">        </w:t>
-      </w:r>
-      <w:r>
-        <w:tab/>
-        <w:t xml:space="preserve">       </w:t>
-      </w:r>
-      <w:r>
-        <w:tab/>
-        <w:t xml:space="preserve">            (1</w:t>
-      </w:r>
-      <w:r>
-        <w:t>)</w:t>
-      </w:r>
-    </w:p>
-    <w:p>
-      <w:pPr>
-        <w:pStyle w:val="MDPI31text"/>
-        <w:ind w:firstLine="420"/>
-      </w:pPr>
-      <w:r>
-        <w:tab/>
-      </w:r>
-      <w:r>
-        <w:tab/>
-      </w:r>
-      <w:r>
-        <w:tab/>
-      </w:r>
-      <w:r>
+        <w:rPr>
+          <w:sz w:val="22"/>
+        </w:rPr>
         <w:t xml:space="preserve"> </w:t>
       </w:r>
-      <w:r>
-        <w:tab/>
-      </w:r>
-      <w:r>
-        <w:tab/>
-      </w:r>
-      <w:r>
-        <w:tab/>
-      </w:r>
-    </w:p>
-    <w:p>
-      <w:pPr>
-        <w:pStyle w:val="MDPI31text"/>
-        <w:ind w:left="1260" w:firstLine="420"/>
-      </w:pPr>
       <m:oMath>
         <m:sSub>
           <m:sSubPr>
             <m:ctrlPr>
               <w:rPr>
                 <w:rFonts w:ascii="Cambria Math" w:hAnsi="Cambria Math"/>
-                <w:sz w:val="24"/>
-                <w:szCs w:val="24"/>
+                <w:sz w:val="22"/>
               </w:rPr>
             </m:ctrlPr>
           </m:sSubPr>
@@ -8375,8 +8325,7 @@
             <m:r>
               <w:rPr>
                 <w:rFonts w:ascii="Cambria Math" w:hAnsi="Cambria Math"/>
-                <w:sz w:val="24"/>
-                <w:szCs w:val="24"/>
+                <w:sz w:val="22"/>
               </w:rPr>
               <m:t>P</m:t>
             </m:r>
@@ -8385,8 +8334,7 @@
             <m:r>
               <w:rPr>
                 <w:rFonts w:ascii="Cambria Math" w:hAnsi="Cambria Math"/>
-                <w:sz w:val="24"/>
-                <w:szCs w:val="24"/>
+                <w:sz w:val="22"/>
               </w:rPr>
               <m:t>in</m:t>
             </m:r>
@@ -8398,16 +8346,14 @@
           </m:rPr>
           <w:rPr>
             <w:rFonts w:ascii="Cambria Math" w:hAnsi="Cambria Math"/>
-            <w:sz w:val="24"/>
-            <w:szCs w:val="24"/>
+            <w:sz w:val="22"/>
           </w:rPr>
           <m:t xml:space="preserve"> </m:t>
         </m:r>
         <m:r>
           <w:rPr>
             <w:rFonts w:ascii="Cambria Math" w:hAnsi="Cambria Math"/>
-            <w:sz w:val="24"/>
-            <w:szCs w:val="24"/>
+            <w:sz w:val="22"/>
           </w:rPr>
           <m:t>T</m:t>
         </m:r>
@@ -8417,8 +8363,7 @@
           </m:rPr>
           <w:rPr>
             <w:rFonts w:ascii="Cambria Math" w:hAnsi="Cambria Math"/>
-            <w:sz w:val="24"/>
-            <w:szCs w:val="24"/>
+            <w:sz w:val="22"/>
           </w:rPr>
           <m:t xml:space="preserve">= </m:t>
         </m:r>
@@ -8427,8 +8372,7 @@
             <m:ctrlPr>
               <w:rPr>
                 <w:rFonts w:ascii="Cambria Math" w:hAnsi="Cambria Math"/>
-                <w:sz w:val="24"/>
-                <w:szCs w:val="24"/>
+                <w:sz w:val="22"/>
               </w:rPr>
             </m:ctrlPr>
           </m:sSubPr>
@@ -8436,8 +8380,7 @@
             <m:r>
               <w:rPr>
                 <w:rFonts w:ascii="Cambria Math" w:hAnsi="Cambria Math"/>
-                <w:sz w:val="24"/>
-                <w:szCs w:val="24"/>
+                <w:sz w:val="22"/>
               </w:rPr>
               <m:t>P</m:t>
             </m:r>
@@ -8446,8 +8389,7 @@
             <m:r>
               <w:rPr>
                 <w:rFonts w:ascii="Cambria Math" w:hAnsi="Cambria Math"/>
-                <w:sz w:val="24"/>
-                <w:szCs w:val="24"/>
+                <w:sz w:val="22"/>
               </w:rPr>
               <m:t>tx</m:t>
             </m:r>
@@ -8459,8 +8401,7 @@
           </m:rPr>
           <w:rPr>
             <w:rFonts w:ascii="Cambria Math" w:hAnsi="Cambria Math"/>
-            <w:sz w:val="24"/>
-            <w:szCs w:val="24"/>
+            <w:sz w:val="22"/>
           </w:rPr>
           <m:t xml:space="preserve"> </m:t>
         </m:r>
@@ -8469,8 +8410,7 @@
             <m:ctrlPr>
               <w:rPr>
                 <w:rFonts w:ascii="Cambria Math" w:hAnsi="Cambria Math"/>
-                <w:sz w:val="24"/>
-                <w:szCs w:val="24"/>
+                <w:sz w:val="22"/>
               </w:rPr>
             </m:ctrlPr>
           </m:sSubPr>
@@ -8478,8 +8418,7 @@
             <m:r>
               <w:rPr>
                 <w:rFonts w:ascii="Cambria Math" w:hAnsi="Cambria Math"/>
-                <w:sz w:val="24"/>
-                <w:szCs w:val="24"/>
+                <w:sz w:val="22"/>
               </w:rPr>
               <m:t>t</m:t>
             </m:r>
@@ -8488,8 +8427,7 @@
             <m:r>
               <w:rPr>
                 <w:rFonts w:ascii="Cambria Math" w:hAnsi="Cambria Math"/>
-                <w:sz w:val="24"/>
-                <w:szCs w:val="24"/>
+                <w:sz w:val="22"/>
               </w:rPr>
               <m:t>tx</m:t>
             </m:r>
@@ -8501,8 +8439,7 @@
           </m:rPr>
           <w:rPr>
             <w:rFonts w:ascii="Cambria Math" w:hAnsi="Cambria Math"/>
-            <w:sz w:val="24"/>
-            <w:szCs w:val="24"/>
+            <w:sz w:val="22"/>
           </w:rPr>
           <m:t xml:space="preserve">+ </m:t>
         </m:r>
@@ -8511,8 +8448,7 @@
             <m:ctrlPr>
               <w:rPr>
                 <w:rFonts w:ascii="Cambria Math" w:hAnsi="Cambria Math"/>
-                <w:sz w:val="24"/>
-                <w:szCs w:val="24"/>
+                <w:sz w:val="22"/>
               </w:rPr>
             </m:ctrlPr>
           </m:sSubPr>
@@ -8520,8 +8456,7 @@
             <m:r>
               <w:rPr>
                 <w:rFonts w:ascii="Cambria Math" w:hAnsi="Cambria Math"/>
-                <w:sz w:val="24"/>
-                <w:szCs w:val="24"/>
+                <w:sz w:val="22"/>
               </w:rPr>
               <m:t>P</m:t>
             </m:r>
@@ -8530,8 +8465,7 @@
             <m:r>
               <w:rPr>
                 <w:rFonts w:ascii="Cambria Math" w:hAnsi="Cambria Math"/>
-                <w:sz w:val="24"/>
-                <w:szCs w:val="24"/>
+                <w:sz w:val="22"/>
               </w:rPr>
               <m:t>sleep</m:t>
             </m:r>
@@ -8543,16 +8477,14 @@
           </m:rPr>
           <w:rPr>
             <w:rFonts w:ascii="Cambria Math" w:hAnsi="Cambria Math"/>
-            <w:sz w:val="24"/>
-            <w:szCs w:val="24"/>
+            <w:sz w:val="22"/>
           </w:rPr>
           <m:t xml:space="preserve"> (</m:t>
         </m:r>
         <m:r>
           <w:rPr>
             <w:rFonts w:ascii="Cambria Math" w:hAnsi="Cambria Math"/>
-            <w:sz w:val="24"/>
-            <w:szCs w:val="24"/>
+            <w:sz w:val="22"/>
           </w:rPr>
           <m:t>T</m:t>
         </m:r>
@@ -8562,8 +8494,7 @@
           </m:rPr>
           <w:rPr>
             <w:rFonts w:ascii="Cambria Math" w:hAnsi="Cambria Math"/>
-            <w:sz w:val="24"/>
-            <w:szCs w:val="24"/>
+            <w:sz w:val="22"/>
           </w:rPr>
           <m:t>-</m:t>
         </m:r>
@@ -8572,8 +8503,7 @@
             <m:ctrlPr>
               <w:rPr>
                 <w:rFonts w:ascii="Cambria Math" w:hAnsi="Cambria Math"/>
-                <w:sz w:val="24"/>
-                <w:szCs w:val="24"/>
+                <w:sz w:val="22"/>
               </w:rPr>
             </m:ctrlPr>
           </m:sSubPr>
@@ -8581,8 +8511,7 @@
             <m:r>
               <w:rPr>
                 <w:rFonts w:ascii="Cambria Math" w:hAnsi="Cambria Math"/>
-                <w:sz w:val="24"/>
-                <w:szCs w:val="24"/>
+                <w:sz w:val="22"/>
               </w:rPr>
               <m:t>t</m:t>
             </m:r>
@@ -8591,8 +8520,7 @@
             <m:r>
               <w:rPr>
                 <w:rFonts w:ascii="Cambria Math" w:hAnsi="Cambria Math"/>
-                <w:sz w:val="24"/>
-                <w:szCs w:val="24"/>
+                <w:sz w:val="22"/>
               </w:rPr>
               <m:t>tx</m:t>
             </m:r>
@@ -8604,8 +8532,7 @@
           </m:rPr>
           <w:rPr>
             <w:rFonts w:ascii="Cambria Math" w:hAnsi="Cambria Math"/>
-            <w:sz w:val="24"/>
-            <w:szCs w:val="24"/>
+            <w:sz w:val="22"/>
           </w:rPr>
           <m:t>)</m:t>
         </m:r>
@@ -8622,8 +8549,18 @@
           <w:sz w:val="24"/>
           <w:szCs w:val="24"/>
         </w:rPr>
-        <w:tab/>
-      </w:r>
+        <w:t>(1)</w:t>
+      </w:r>
+    </w:p>
+    <w:p>
+      <w:pPr>
+        <w:pStyle w:val="MDPI31text"/>
+        <w:ind w:firstLine="420"/>
+        <w:rPr>
+          <w:sz w:val="24"/>
+          <w:szCs w:val="24"/>
+        </w:rPr>
+      </w:pPr>
       <w:r>
         <w:rPr>
           <w:sz w:val="24"/>
@@ -8645,25 +8582,422 @@
         </w:rPr>
         <w:tab/>
       </w:r>
+    </w:p>
+    <w:p>
+      <w:pPr>
+        <w:pStyle w:val="MDPI31text"/>
+        <w:ind w:left="1680" w:firstLine="420"/>
+        <w:rPr>
+          <w:sz w:val="28"/>
+          <w:szCs w:val="28"/>
+        </w:rPr>
+      </w:pPr>
       <w:r>
         <w:rPr>
           <w:sz w:val="24"/>
           <w:szCs w:val="24"/>
         </w:rPr>
+        <w:t xml:space="preserve">T = </w:t>
+      </w:r>
+      <m:oMath>
+        <m:f>
+          <m:fPr>
+            <m:ctrlPr>
+              <w:rPr>
+                <w:rFonts w:ascii="Cambria Math" w:hAnsi="Cambria Math"/>
+                <w:i/>
+                <w:sz w:val="28"/>
+                <w:szCs w:val="28"/>
+              </w:rPr>
+            </m:ctrlPr>
+          </m:fPr>
+          <m:num>
+            <m:sSub>
+              <m:sSubPr>
+                <m:ctrlPr>
+                  <w:rPr>
+                    <w:rFonts w:ascii="Cambria Math" w:hAnsi="Cambria Math"/>
+                    <w:sz w:val="28"/>
+                    <w:szCs w:val="28"/>
+                  </w:rPr>
+                </m:ctrlPr>
+              </m:sSubPr>
+              <m:e>
+                <m:r>
+                  <w:rPr>
+                    <w:rFonts w:ascii="Cambria Math" w:hAnsi="Cambria Math"/>
+                    <w:sz w:val="28"/>
+                    <w:szCs w:val="28"/>
+                  </w:rPr>
+                  <m:t>P</m:t>
+                </m:r>
+              </m:e>
+              <m:sub>
+                <m:r>
+                  <w:rPr>
+                    <w:rFonts w:ascii="Cambria Math" w:hAnsi="Cambria Math"/>
+                    <w:sz w:val="28"/>
+                    <w:szCs w:val="28"/>
+                  </w:rPr>
+                  <m:t>tx</m:t>
+                </m:r>
+              </m:sub>
+            </m:sSub>
+            <m:r>
+              <m:rPr>
+                <m:sty m:val="p"/>
+              </m:rPr>
+              <w:rPr>
+                <w:rFonts w:ascii="Cambria Math" w:hAnsi="Cambria Math"/>
+                <w:sz w:val="28"/>
+                <w:szCs w:val="28"/>
+              </w:rPr>
+              <m:t xml:space="preserve"> </m:t>
+            </m:r>
+            <m:sSub>
+              <m:sSubPr>
+                <m:ctrlPr>
+                  <w:rPr>
+                    <w:rFonts w:ascii="Cambria Math" w:hAnsi="Cambria Math"/>
+                    <w:sz w:val="28"/>
+                    <w:szCs w:val="28"/>
+                  </w:rPr>
+                </m:ctrlPr>
+              </m:sSubPr>
+              <m:e>
+                <m:r>
+                  <w:rPr>
+                    <w:rFonts w:ascii="Cambria Math" w:hAnsi="Cambria Math"/>
+                    <w:sz w:val="28"/>
+                    <w:szCs w:val="28"/>
+                  </w:rPr>
+                  <m:t>t</m:t>
+                </m:r>
+              </m:e>
+              <m:sub>
+                <m:r>
+                  <w:rPr>
+                    <w:rFonts w:ascii="Cambria Math" w:hAnsi="Cambria Math"/>
+                    <w:sz w:val="28"/>
+                    <w:szCs w:val="28"/>
+                  </w:rPr>
+                  <m:t>tx</m:t>
+                </m:r>
+              </m:sub>
+            </m:sSub>
+            <m:r>
+              <m:rPr>
+                <m:sty m:val="p"/>
+              </m:rPr>
+              <w:rPr>
+                <w:rFonts w:ascii="Cambria Math" w:hAnsi="Cambria Math"/>
+                <w:sz w:val="28"/>
+                <w:szCs w:val="28"/>
+              </w:rPr>
+              <m:t xml:space="preserve"> - </m:t>
+            </m:r>
+            <m:sSub>
+              <m:sSubPr>
+                <m:ctrlPr>
+                  <w:rPr>
+                    <w:rFonts w:ascii="Cambria Math" w:hAnsi="Cambria Math"/>
+                    <w:sz w:val="28"/>
+                    <w:szCs w:val="28"/>
+                  </w:rPr>
+                </m:ctrlPr>
+              </m:sSubPr>
+              <m:e>
+                <m:r>
+                  <w:rPr>
+                    <w:rFonts w:ascii="Cambria Math" w:hAnsi="Cambria Math"/>
+                    <w:sz w:val="28"/>
+                    <w:szCs w:val="28"/>
+                  </w:rPr>
+                  <m:t>P</m:t>
+                </m:r>
+              </m:e>
+              <m:sub>
+                <m:r>
+                  <w:rPr>
+                    <w:rFonts w:ascii="Cambria Math" w:hAnsi="Cambria Math"/>
+                    <w:sz w:val="28"/>
+                    <w:szCs w:val="28"/>
+                  </w:rPr>
+                  <m:t>sleep</m:t>
+                </m:r>
+              </m:sub>
+            </m:sSub>
+            <m:sSub>
+              <m:sSubPr>
+                <m:ctrlPr>
+                  <w:rPr>
+                    <w:rFonts w:ascii="Cambria Math" w:hAnsi="Cambria Math"/>
+                    <w:sz w:val="28"/>
+                    <w:szCs w:val="28"/>
+                  </w:rPr>
+                </m:ctrlPr>
+              </m:sSubPr>
+              <m:e>
+                <m:r>
+                  <w:rPr>
+                    <w:rFonts w:ascii="Cambria Math" w:hAnsi="Cambria Math"/>
+                    <w:sz w:val="28"/>
+                    <w:szCs w:val="28"/>
+                  </w:rPr>
+                  <m:t>t</m:t>
+                </m:r>
+              </m:e>
+              <m:sub>
+                <m:r>
+                  <w:rPr>
+                    <w:rFonts w:ascii="Cambria Math" w:hAnsi="Cambria Math"/>
+                    <w:sz w:val="28"/>
+                    <w:szCs w:val="28"/>
+                  </w:rPr>
+                  <m:t>tx</m:t>
+                </m:r>
+              </m:sub>
+            </m:sSub>
+          </m:num>
+          <m:den>
+            <m:sSub>
+              <m:sSubPr>
+                <m:ctrlPr>
+                  <w:rPr>
+                    <w:rFonts w:ascii="Cambria Math" w:hAnsi="Cambria Math"/>
+                    <w:sz w:val="28"/>
+                    <w:szCs w:val="28"/>
+                  </w:rPr>
+                </m:ctrlPr>
+              </m:sSubPr>
+              <m:e>
+                <m:r>
+                  <w:rPr>
+                    <w:rFonts w:ascii="Cambria Math" w:hAnsi="Cambria Math"/>
+                    <w:sz w:val="28"/>
+                    <w:szCs w:val="28"/>
+                  </w:rPr>
+                  <m:t>P</m:t>
+                </m:r>
+              </m:e>
+              <m:sub>
+                <m:r>
+                  <w:rPr>
+                    <w:rFonts w:ascii="Cambria Math" w:hAnsi="Cambria Math"/>
+                    <w:sz w:val="28"/>
+                    <w:szCs w:val="28"/>
+                  </w:rPr>
+                  <m:t>in</m:t>
+                </m:r>
+              </m:sub>
+            </m:sSub>
+            <m:r>
+              <w:rPr>
+                <w:rFonts w:ascii="Cambria Math" w:hAnsi="Cambria Math"/>
+                <w:sz w:val="28"/>
+                <w:szCs w:val="28"/>
+              </w:rPr>
+              <m:t xml:space="preserve">- </m:t>
+            </m:r>
+            <m:r>
+              <m:rPr>
+                <m:sty m:val="p"/>
+              </m:rPr>
+              <w:rPr>
+                <w:rFonts w:ascii="Cambria Math" w:hAnsi="Cambria Math"/>
+                <w:sz w:val="28"/>
+                <w:szCs w:val="28"/>
+              </w:rPr>
+              <m:t xml:space="preserve"> </m:t>
+            </m:r>
+            <m:sSub>
+              <m:sSubPr>
+                <m:ctrlPr>
+                  <w:rPr>
+                    <w:rFonts w:ascii="Cambria Math" w:hAnsi="Cambria Math"/>
+                    <w:sz w:val="28"/>
+                    <w:szCs w:val="28"/>
+                  </w:rPr>
+                </m:ctrlPr>
+              </m:sSubPr>
+              <m:e>
+                <m:r>
+                  <w:rPr>
+                    <w:rFonts w:ascii="Cambria Math" w:hAnsi="Cambria Math"/>
+                    <w:sz w:val="28"/>
+                    <w:szCs w:val="28"/>
+                  </w:rPr>
+                  <m:t>P</m:t>
+                </m:r>
+              </m:e>
+              <m:sub>
+                <m:r>
+                  <w:rPr>
+                    <w:rFonts w:ascii="Cambria Math" w:hAnsi="Cambria Math"/>
+                    <w:sz w:val="28"/>
+                    <w:szCs w:val="28"/>
+                  </w:rPr>
+                  <m:t>sleep</m:t>
+                </m:r>
+              </m:sub>
+            </m:sSub>
+          </m:den>
+        </m:f>
+      </m:oMath>
+      <w:r>
+        <w:rPr>
+          <w:sz w:val="28"/>
+          <w:szCs w:val="28"/>
+        </w:rPr>
         <w:tab/>
       </w:r>
       <w:r>
-        <w:t>(2</w:t>
-      </w:r>
-      <w:r>
-        <w:t>)</w:t>
+        <w:rPr>
+          <w:sz w:val="28"/>
+          <w:szCs w:val="28"/>
+        </w:rPr>
+        <w:tab/>
+      </w:r>
+      <w:r>
+        <w:rPr>
+          <w:sz w:val="28"/>
+          <w:szCs w:val="28"/>
+        </w:rPr>
+        <w:tab/>
+        <w:t>(2)</w:t>
       </w:r>
     </w:p>
     <w:p>
       <w:pPr>
         <w:pStyle w:val="MDPI31text"/>
-        <w:ind w:firstLine="0"/>
-      </w:pPr>
+        <w:ind w:left="1680" w:firstLine="420"/>
+        <w:rPr>
+          <w:sz w:val="28"/>
+          <w:szCs w:val="28"/>
+        </w:rPr>
+      </w:pPr>
+    </w:p>
+    <w:p>
+      <w:pPr>
+        <w:pStyle w:val="MDPI31text"/>
+        <w:ind w:left="2100" w:firstLine="0"/>
+        <w:rPr>
+          <w:sz w:val="28"/>
+          <w:szCs w:val="28"/>
+        </w:rPr>
+      </w:pPr>
+      <w:r>
+        <w:rPr>
+          <w:sz w:val="22"/>
+        </w:rPr>
+        <w:t>Duty cycle</w:t>
+      </w:r>
+      <w:r>
+        <w:rPr>
+          <w:sz w:val="24"/>
+          <w:szCs w:val="24"/>
+        </w:rPr>
+        <w:t xml:space="preserve"> = </w:t>
+      </w:r>
+      <m:oMath>
+        <m:f>
+          <m:fPr>
+            <m:ctrlPr>
+              <w:rPr>
+                <w:rFonts w:ascii="Cambria Math" w:hAnsi="Cambria Math"/>
+                <w:i/>
+                <w:sz w:val="28"/>
+                <w:szCs w:val="28"/>
+              </w:rPr>
+            </m:ctrlPr>
+          </m:fPr>
+          <m:num>
+            <m:sSub>
+              <m:sSubPr>
+                <m:ctrlPr>
+                  <w:rPr>
+                    <w:rFonts w:ascii="Cambria Math" w:hAnsi="Cambria Math"/>
+                    <w:sz w:val="28"/>
+                    <w:szCs w:val="28"/>
+                  </w:rPr>
+                </m:ctrlPr>
+              </m:sSubPr>
+              <m:e>
+                <m:r>
+                  <w:rPr>
+                    <w:rFonts w:ascii="Cambria Math" w:hAnsi="Cambria Math"/>
+                    <w:sz w:val="28"/>
+                    <w:szCs w:val="28"/>
+                  </w:rPr>
+                  <m:t>t</m:t>
+                </m:r>
+              </m:e>
+              <m:sub>
+                <m:r>
+                  <w:rPr>
+                    <w:rFonts w:ascii="Cambria Math" w:hAnsi="Cambria Math"/>
+                    <w:sz w:val="28"/>
+                    <w:szCs w:val="28"/>
+                  </w:rPr>
+                  <m:t>tx</m:t>
+                </m:r>
+              </m:sub>
+            </m:sSub>
+          </m:num>
+          <m:den>
+            <m:r>
+              <w:rPr>
+                <w:rFonts w:ascii="Cambria Math" w:hAnsi="Cambria Math"/>
+                <w:sz w:val="28"/>
+                <w:szCs w:val="28"/>
+              </w:rPr>
+              <m:t>T</m:t>
+            </m:r>
+          </m:den>
+        </m:f>
+      </m:oMath>
+      <w:r>
+        <w:rPr>
+          <w:sz w:val="28"/>
+          <w:szCs w:val="28"/>
+        </w:rPr>
+        <w:tab/>
+      </w:r>
+      <w:r>
+        <w:rPr>
+          <w:sz w:val="28"/>
+          <w:szCs w:val="28"/>
+        </w:rPr>
+        <w:tab/>
+      </w:r>
+      <w:r>
+        <w:rPr>
+          <w:sz w:val="28"/>
+          <w:szCs w:val="28"/>
+        </w:rPr>
+        <w:tab/>
+      </w:r>
+      <w:r>
+        <w:rPr>
+          <w:sz w:val="28"/>
+          <w:szCs w:val="28"/>
+        </w:rPr>
+        <w:tab/>
+      </w:r>
+      <w:r>
+        <w:rPr>
+          <w:sz w:val="28"/>
+          <w:szCs w:val="28"/>
+        </w:rPr>
+        <w:t xml:space="preserve">   </w:t>
+      </w:r>
+      <w:r>
+        <w:rPr>
+          <w:sz w:val="28"/>
+          <w:szCs w:val="28"/>
+        </w:rPr>
+        <w:t>(3)</w:t>
+      </w:r>
     </w:p>
     <w:p>
       <w:pPr>
@@ -8708,6 +9042,160 @@
         <w:rPr>
           <w:b/>
         </w:rPr>
+      </w:pPr>
+    </w:p>
+    <w:p>
+      <w:pPr>
+        <w:pStyle w:val="MDPI31text"/>
+        <w:ind w:left="1680" w:firstLine="420"/>
+        <w:rPr>
+          <w:b/>
+        </w:rPr>
+      </w:pPr>
+      <w:r>
+        <w:rPr>
+          <w:noProof/>
+        </w:rPr>
+        <w:drawing>
+          <wp:inline distT="0" distB="0" distL="0" distR="0" wp14:anchorId="2F4C79A3" wp14:editId="23E334CA">
+            <wp:extent cx="2449352" cy="1836000"/>
+            <wp:effectExtent l="0" t="0" r="8255" b="0"/>
+            <wp:docPr id="16" name="Picture 16" descr="C:\Users\The Brook\AppData\Local\Microsoft\Windows\INetCache\Content.Word\cc1310.bmp"/>
+            <wp:cNvGraphicFramePr>
+              <a:graphicFrameLocks xmlns:a="http://schemas.openxmlformats.org/drawingml/2006/main" noChangeAspect="1"/>
+            </wp:cNvGraphicFramePr>
+            <a:graphic xmlns:a="http://schemas.openxmlformats.org/drawingml/2006/main">
+              <a:graphicData uri="http://schemas.openxmlformats.org/drawingml/2006/picture">
+                <pic:pic xmlns:pic="http://schemas.openxmlformats.org/drawingml/2006/picture">
+                  <pic:nvPicPr>
+                    <pic:cNvPr id="0" name="Picture 1" descr="C:\Users\The Brook\AppData\Local\Microsoft\Windows\INetCache\Content.Word\cc1310.bmp"/>
+                    <pic:cNvPicPr>
+                      <a:picLocks noChangeAspect="1" noChangeArrowheads="1"/>
+                    </pic:cNvPicPr>
+                  </pic:nvPicPr>
+                  <pic:blipFill>
+                    <a:blip r:embed="rId24">
+                      <a:extLst>
+                        <a:ext uri="{BEBA8EAE-BF5A-486C-A8C5-ECC9F3942E4B}">
+                          <a14:imgProps xmlns:a14="http://schemas.microsoft.com/office/drawing/2010/main">
+                            <a14:imgLayer r:embed="rId25">
+                              <a14:imgEffect>
+                                <a14:sharpenSoften amount="45000"/>
+                              </a14:imgEffect>
+                              <a14:imgEffect>
+                                <a14:brightnessContrast bright="9000" contrast="-29000"/>
+                              </a14:imgEffect>
+                            </a14:imgLayer>
+                          </a14:imgProps>
+                        </a:ext>
+                        <a:ext uri="{28A0092B-C50C-407E-A947-70E740481C1C}">
+                          <a14:useLocalDpi xmlns:a14="http://schemas.microsoft.com/office/drawing/2010/main" val="0"/>
+                        </a:ext>
+                      </a:extLst>
+                    </a:blip>
+                    <a:srcRect/>
+                    <a:stretch>
+                      <a:fillRect/>
+                    </a:stretch>
+                  </pic:blipFill>
+                  <pic:spPr bwMode="auto">
+                    <a:xfrm>
+                      <a:off x="0" y="0"/>
+                      <a:ext cx="2449352" cy="1836000"/>
+                    </a:xfrm>
+                    <a:prstGeom prst="rect">
+                      <a:avLst/>
+                    </a:prstGeom>
+                    <a:noFill/>
+                    <a:ln>
+                      <a:noFill/>
+                    </a:ln>
+                    <a:effectLst>
+                      <a:reflection stA="45000" endPos="0" dist="50800" dir="5400000" sy="-100000" algn="bl" rotWithShape="0"/>
+                    </a:effectLst>
+                  </pic:spPr>
+                </pic:pic>
+              </a:graphicData>
+            </a:graphic>
+          </wp:inline>
+        </w:drawing>
+      </w:r>
+    </w:p>
+    <w:p>
+      <w:pPr>
+        <w:pStyle w:val="MDPI51figurecaption"/>
+      </w:pPr>
+      <w:r>
+        <w:rPr>
+          <w:b/>
+        </w:rPr>
+        <w:t xml:space="preserve">Figure 8. </w:t>
+      </w:r>
+      <w:r>
+        <w:t>Transmitter power consumption under different packet sizes and transmission power</w:t>
+      </w:r>
+    </w:p>
+    <w:p>
+      <w:pPr>
+        <w:pStyle w:val="MDPI31text"/>
+        <w:ind w:firstLine="420"/>
+        <w:rPr>
+          <w:b/>
+        </w:rPr>
+      </w:pPr>
+    </w:p>
+    <w:p>
+      <w:pPr>
+        <w:pStyle w:val="MDPI31text"/>
+        <w:ind w:firstLine="0"/>
+      </w:pPr>
+      <w:r>
+        <w:lastRenderedPageBreak/>
+        <w:t>F</w:t>
+      </w:r>
+      <w:r>
+        <w:t xml:space="preserve">igure 8 </w:t>
+      </w:r>
+      <w:r>
+        <w:t xml:space="preserve">depicts the current consumption of the system along with the voltage at the supercapacitor. The system was powered from TEG 1 with a temperature gradient of </w:t>
+      </w:r>
+      <w:r>
+        <w:t>20°C</w:t>
+      </w:r>
+      <w:r>
+        <w:t xml:space="preserve">. </w:t>
+      </w:r>
+      <w:r>
+        <w:t xml:space="preserve">The system was sending packets of 32 bytes every second at 14dbm. </w:t>
+      </w:r>
+      <w:r>
+        <w:t xml:space="preserve">The </w:t>
+      </w:r>
+      <w:r>
+        <w:t>test was done to measure the performance of the final system and assert the results obtained so far. The voltage of the supercap was 0V and the load was connected from the beginning of the test. T</w:t>
+      </w:r>
+      <w:r>
+        <w:t>he system started operation after the v</w:t>
+      </w:r>
+      <w:r>
+        <w:t>oltage from the DC-DC converter rose above</w:t>
+      </w:r>
+      <w:r>
+        <w:t xml:space="preserve"> 2.2v</w:t>
+      </w:r>
+      <w:r>
+        <w:t xml:space="preserve"> and this took a duration of 16 minutes. The charging of the supercap reached 3.1V in 45 minutes and the system continued to function for hours.</w:t>
+      </w:r>
+      <w:r>
+        <w:t xml:space="preserve"> Even after removing the TEG the energy stored in the supercapacitor kept the system functional for 53 minutes.</w:t>
+      </w:r>
+      <w:bookmarkStart w:id="15" w:name="_GoBack"/>
+      <w:bookmarkEnd w:id="15"/>
+    </w:p>
+    <w:p>
+      <w:pPr>
+        <w:pStyle w:val="MDPI31text"/>
+        <w:ind w:firstLine="0"/>
       </w:pPr>
     </w:p>
     <w:p>
@@ -10819,10 +11307,25 @@
     <w:p>
       <w:pPr>
         <w:pStyle w:val="MDPI21heading1"/>
-      </w:pPr>
-      <w:r>
-        <w:lastRenderedPageBreak/>
-        <w:t>4. Discussion</w:t>
+        <w:rPr>
+          <w:b w:val="0"/>
+        </w:rPr>
+      </w:pPr>
+    </w:p>
+    <w:p>
+      <w:pPr>
+        <w:pStyle w:val="MDPI21heading1"/>
+        <w:rPr>
+          <w:b w:val="0"/>
+        </w:rPr>
+      </w:pPr>
+    </w:p>
+    <w:p>
+      <w:pPr>
+        <w:pStyle w:val="MDPI21heading1"/>
+      </w:pPr>
+      <w:r>
+        <w:t>. Discussion</w:t>
       </w:r>
     </w:p>
     <w:p>
@@ -10898,6 +11401,174 @@
       <w:r>
         <w:t xml:space="preserve">n the supercapacitor. </w:t>
       </w:r>
+    </w:p>
+    <w:p>
+      <w:pPr>
+        <w:pStyle w:val="MDPI31text"/>
+      </w:pPr>
+      <w:r>
+        <w:t xml:space="preserve">Based on these two values (TEG power and energy in the supercap) and assessment of the channel from previous transmissions the application makes a revision on the transmission power and the duty cycle values. If the energy in the supercap is below a threshold </w:t>
+      </w:r>
+      <m:oMath>
+        <m:sSub>
+          <m:sSubPr>
+            <m:ctrlPr>
+              <w:rPr>
+                <w:rFonts w:ascii="Cambria Math" w:hAnsi="Cambria Math"/>
+                <w:i/>
+              </w:rPr>
+            </m:ctrlPr>
+          </m:sSubPr>
+          <m:e>
+            <m:r>
+              <w:rPr>
+                <w:rFonts w:ascii="Cambria Math" w:hAnsi="Cambria Math"/>
+              </w:rPr>
+              <m:t>E</m:t>
+            </m:r>
+          </m:e>
+          <m:sub>
+            <m:r>
+              <w:rPr>
+                <w:rFonts w:ascii="Cambria Math" w:hAnsi="Cambria Math"/>
+              </w:rPr>
+              <m:t>L</m:t>
+            </m:r>
+          </m:sub>
+        </m:sSub>
+      </m:oMath>
+      <w:r>
+        <w:t xml:space="preserve">, the application takes the system into a low power mode after scheduling the next wakeup to </w:t>
+      </w:r>
+      <m:oMath>
+        <m:sSub>
+          <m:sSubPr>
+            <m:ctrlPr>
+              <w:rPr>
+                <w:rFonts w:ascii="Cambria Math" w:hAnsi="Cambria Math"/>
+                <w:i/>
+              </w:rPr>
+            </m:ctrlPr>
+          </m:sSubPr>
+          <m:e>
+            <m:r>
+              <w:rPr>
+                <w:rFonts w:ascii="Cambria Math" w:hAnsi="Cambria Math"/>
+              </w:rPr>
+              <m:t>T</m:t>
+            </m:r>
+          </m:e>
+          <m:sub>
+            <m:r>
+              <w:rPr>
+                <w:rFonts w:ascii="Cambria Math" w:hAnsi="Cambria Math"/>
+              </w:rPr>
+              <m:t>wake</m:t>
+            </m:r>
+          </m:sub>
+        </m:sSub>
+      </m:oMath>
+      <w:r>
+        <w:t xml:space="preserve">. </w:t>
+      </w:r>
+      <m:oMath>
+        <m:sSub>
+          <m:sSubPr>
+            <m:ctrlPr>
+              <w:rPr>
+                <w:rFonts w:ascii="Cambria Math" w:hAnsi="Cambria Math"/>
+                <w:i/>
+              </w:rPr>
+            </m:ctrlPr>
+          </m:sSubPr>
+          <m:e>
+            <m:r>
+              <w:rPr>
+                <w:rFonts w:ascii="Cambria Math" w:hAnsi="Cambria Math"/>
+              </w:rPr>
+              <m:t>T</m:t>
+            </m:r>
+          </m:e>
+          <m:sub>
+            <m:r>
+              <w:rPr>
+                <w:rFonts w:ascii="Cambria Math" w:hAnsi="Cambria Math"/>
+              </w:rPr>
+              <m:t>wake</m:t>
+            </m:r>
+          </m:sub>
+        </m:sSub>
+      </m:oMath>
+      <w:r>
+        <w:t xml:space="preserve"> is the time the TEG takes to charge the supercap to </w:t>
+      </w:r>
+      <m:oMath>
+        <m:sSub>
+          <m:sSubPr>
+            <m:ctrlPr>
+              <w:rPr>
+                <w:rFonts w:ascii="Cambria Math" w:hAnsi="Cambria Math"/>
+                <w:i/>
+              </w:rPr>
+            </m:ctrlPr>
+          </m:sSubPr>
+          <m:e>
+            <m:r>
+              <w:rPr>
+                <w:rFonts w:ascii="Cambria Math" w:hAnsi="Cambria Math"/>
+              </w:rPr>
+              <m:t>E</m:t>
+            </m:r>
+          </m:e>
+          <m:sub>
+            <m:r>
+              <w:rPr>
+                <w:rFonts w:ascii="Cambria Math" w:hAnsi="Cambria Math"/>
+              </w:rPr>
+              <m:t>H</m:t>
+            </m:r>
+          </m:sub>
+        </m:sSub>
+      </m:oMath>
+      <w:r>
+        <w:t xml:space="preserve"> and it is easy to calculate as the application already estimate the amount of power the TEG is generating and the charging profile of the supercap by the DC-DC converter from section 3.2. </w:t>
+      </w:r>
+      <w:r>
+        <w:t>The flow is depicted in figure 9</w:t>
+      </w:r>
+      <w:r>
+        <w:t>.</w:t>
+      </w:r>
+    </w:p>
+    <w:p>
+      <w:pPr>
+        <w:pStyle w:val="MDPI31text"/>
+      </w:pPr>
+    </w:p>
+    <w:p>
+      <w:pPr>
+        <w:pStyle w:val="MDPI31text"/>
+      </w:pPr>
+    </w:p>
+    <w:p>
+      <w:pPr>
+        <w:pStyle w:val="MDPI31text"/>
+      </w:pPr>
+    </w:p>
+    <w:p>
+      <w:pPr>
+        <w:pStyle w:val="MDPI31text"/>
+      </w:pPr>
+    </w:p>
+    <w:p>
+      <w:pPr>
+        <w:pStyle w:val="MDPI31text"/>
+      </w:pPr>
+    </w:p>
+    <w:p>
+      <w:pPr>
+        <w:pStyle w:val="MDPI31text"/>
+      </w:pPr>
     </w:p>
     <w:p>
       <w:pPr>
@@ -11328,14 +11999,7 @@
                                 <w:sz w:val="16"/>
                                 <w:szCs w:val="16"/>
                               </w:rPr>
-                              <w:t xml:space="preserve">Read </w:t>
-                            </w:r>
-                            <w:r>
-                              <w:rPr>
-                                <w:sz w:val="16"/>
-                                <w:szCs w:val="16"/>
-                              </w:rPr>
-                              <w:t>Temp</w:t>
+                              <w:t>Read Temp</w:t>
                             </w:r>
                           </w:p>
                         </w:txbxContent>
@@ -11375,14 +12039,7 @@
                           <w:sz w:val="16"/>
                           <w:szCs w:val="16"/>
                         </w:rPr>
-                        <w:t xml:space="preserve">Read </w:t>
-                      </w:r>
-                      <w:r>
-                        <w:rPr>
-                          <w:sz w:val="16"/>
-                          <w:szCs w:val="16"/>
-                        </w:rPr>
-                        <w:t>Temp</w:t>
+                        <w:t>Read Temp</w:t>
                       </w:r>
                     </w:p>
                   </w:txbxContent>
@@ -12257,7 +12914,7 @@
                                           </pic:cNvPicPr>
                                         </pic:nvPicPr>
                                         <pic:blipFill>
-                                          <a:blip r:embed="rId24">
+                                          <a:blip r:embed="rId26">
                                             <a:extLst>
                                               <a:ext uri="{28A0092B-C50C-407E-A947-70E740481C1C}">
                                                 <a14:useLocalDpi xmlns:a14="http://schemas.microsoft.com/office/drawing/2010/main" val="0"/>
@@ -12349,7 +13006,7 @@
                                     </pic:cNvPicPr>
                                   </pic:nvPicPr>
                                   <pic:blipFill>
-                                    <a:blip r:embed="rId24">
+                                    <a:blip r:embed="rId26">
                                       <a:extLst>
                                         <a:ext uri="{28A0092B-C50C-407E-A947-70E740481C1C}">
                                           <a14:useLocalDpi xmlns:a14="http://schemas.microsoft.com/office/drawing/2010/main" val="0"/>
@@ -13402,7 +14059,7 @@
                                           </pic:cNvPicPr>
                                         </pic:nvPicPr>
                                         <pic:blipFill>
-                                          <a:blip r:embed="rId24">
+                                          <a:blip r:embed="rId26">
                                             <a:extLst>
                                               <a:ext uri="{28A0092B-C50C-407E-A947-70E740481C1C}">
                                                 <a14:useLocalDpi xmlns:a14="http://schemas.microsoft.com/office/drawing/2010/main" val="0"/>
@@ -13494,7 +14151,7 @@
                                     </pic:cNvPicPr>
                                   </pic:nvPicPr>
                                   <pic:blipFill>
-                                    <a:blip r:embed="rId24">
+                                    <a:blip r:embed="rId26">
                                       <a:extLst>
                                         <a:ext uri="{28A0092B-C50C-407E-A947-70E740481C1C}">
                                           <a14:useLocalDpi xmlns:a14="http://schemas.microsoft.com/office/drawing/2010/main" val="0"/>
@@ -13623,14 +14280,7 @@
                                 <w:sz w:val="16"/>
                                 <w:szCs w:val="16"/>
                               </w:rPr>
-                              <w:t>Recalculat</w:t>
-                            </w:r>
-                            <w:r>
-                              <w:rPr>
-                                <w:sz w:val="16"/>
-                                <w:szCs w:val="16"/>
-                              </w:rPr>
-                              <w:t>e parameters</w:t>
+                              <w:t>Recalculate parameters</w:t>
                             </w:r>
                           </w:p>
                         </w:txbxContent>
@@ -13683,14 +14333,7 @@
                           <w:sz w:val="16"/>
                           <w:szCs w:val="16"/>
                         </w:rPr>
-                        <w:t>Recalculat</w:t>
-                      </w:r>
-                      <w:r>
-                        <w:rPr>
-                          <w:sz w:val="16"/>
-                          <w:szCs w:val="16"/>
-                        </w:rPr>
-                        <w:t>e parameters</w:t>
+                        <w:t>Recalculate parameters</w:t>
                       </w:r>
                     </w:p>
                   </w:txbxContent>
@@ -14082,199 +14725,13 @@
         <w:rPr>
           <w:b/>
         </w:rPr>
-        <w:t>Figure 8</w:t>
+        <w:t>Figure 9</w:t>
       </w:r>
       <w:r>
         <w:t xml:space="preserve">. </w:t>
       </w:r>
       <w:r>
         <w:t xml:space="preserve">Flowchart of the adaptive parameter transmission adjustment </w:t>
-      </w:r>
-    </w:p>
-    <w:p>
-      <w:pPr>
-        <w:pStyle w:val="MDPI31text"/>
-      </w:pPr>
-      <w:r>
-        <w:lastRenderedPageBreak/>
-        <w:t xml:space="preserve">Based on these two values (TEG power and energy in the supercap) and assessment of the channel from previous transmissions the application makes a revision on the transmission power and the duty cycle values. If the energy in the supercap is below a threshold </w:t>
-      </w:r>
-      <m:oMath>
-        <m:sSub>
-          <m:sSubPr>
-            <m:ctrlPr>
-              <w:rPr>
-                <w:rFonts w:ascii="Cambria Math" w:hAnsi="Cambria Math"/>
-                <w:i/>
-              </w:rPr>
-            </m:ctrlPr>
-          </m:sSubPr>
-          <m:e>
-            <m:r>
-              <w:rPr>
-                <w:rFonts w:ascii="Cambria Math" w:hAnsi="Cambria Math"/>
-              </w:rPr>
-              <m:t>E</m:t>
-            </m:r>
-          </m:e>
-          <m:sub>
-            <m:r>
-              <w:rPr>
-                <w:rFonts w:ascii="Cambria Math" w:hAnsi="Cambria Math"/>
-              </w:rPr>
-              <m:t>L</m:t>
-            </m:r>
-          </m:sub>
-        </m:sSub>
-      </m:oMath>
-      <w:r>
-        <w:t xml:space="preserve">, the application takes the system into a low power mode after scheduling the next wakeup to </w:t>
-      </w:r>
-      <m:oMath>
-        <m:sSub>
-          <m:sSubPr>
-            <m:ctrlPr>
-              <w:rPr>
-                <w:rFonts w:ascii="Cambria Math" w:hAnsi="Cambria Math"/>
-                <w:i/>
-              </w:rPr>
-            </m:ctrlPr>
-          </m:sSubPr>
-          <m:e>
-            <m:r>
-              <w:rPr>
-                <w:rFonts w:ascii="Cambria Math" w:hAnsi="Cambria Math"/>
-              </w:rPr>
-              <m:t>T</m:t>
-            </m:r>
-          </m:e>
-          <m:sub>
-            <m:r>
-              <w:rPr>
-                <w:rFonts w:ascii="Cambria Math" w:hAnsi="Cambria Math"/>
-              </w:rPr>
-              <m:t>wake</m:t>
-            </m:r>
-          </m:sub>
-        </m:sSub>
-      </m:oMath>
-      <w:r>
-        <w:t xml:space="preserve">. </w:t>
-      </w:r>
-      <m:oMath>
-        <m:sSub>
-          <m:sSubPr>
-            <m:ctrlPr>
-              <w:rPr>
-                <w:rFonts w:ascii="Cambria Math" w:hAnsi="Cambria Math"/>
-                <w:i/>
-              </w:rPr>
-            </m:ctrlPr>
-          </m:sSubPr>
-          <m:e>
-            <m:r>
-              <w:rPr>
-                <w:rFonts w:ascii="Cambria Math" w:hAnsi="Cambria Math"/>
-              </w:rPr>
-              <m:t>T</m:t>
-            </m:r>
-          </m:e>
-          <m:sub>
-            <m:r>
-              <w:rPr>
-                <w:rFonts w:ascii="Cambria Math" w:hAnsi="Cambria Math"/>
-              </w:rPr>
-              <m:t>wake</m:t>
-            </m:r>
-          </m:sub>
-        </m:sSub>
-      </m:oMath>
-      <w:r>
-        <w:t xml:space="preserve"> is the time the TEG takes to charge the supercap to </w:t>
-      </w:r>
-      <m:oMath>
-        <m:sSub>
-          <m:sSubPr>
-            <m:ctrlPr>
-              <w:rPr>
-                <w:rFonts w:ascii="Cambria Math" w:hAnsi="Cambria Math"/>
-                <w:i/>
-              </w:rPr>
-            </m:ctrlPr>
-          </m:sSubPr>
-          <m:e>
-            <m:r>
-              <w:rPr>
-                <w:rFonts w:ascii="Cambria Math" w:hAnsi="Cambria Math"/>
-              </w:rPr>
-              <m:t>E</m:t>
-            </m:r>
-          </m:e>
-          <m:sub>
-            <m:r>
-              <w:rPr>
-                <w:rFonts w:ascii="Cambria Math" w:hAnsi="Cambria Math"/>
-              </w:rPr>
-              <m:t>H</m:t>
-            </m:r>
-          </m:sub>
-        </m:sSub>
-      </m:oMath>
-      <w:r>
-        <w:t xml:space="preserve"> and it is easy to calculate as the application already estimate the amount of power the TEG is generating and the charging profile of the supercap by the DC-DC converter from section 3.2.</w:t>
-      </w:r>
-      <w:r>
-        <w:t xml:space="preserve"> </w:t>
-      </w:r>
-      <w:r>
-        <w:t>The flow is depicted in figure 8.</w:t>
-      </w:r>
-      <w:bookmarkStart w:id="15" w:name="_GoBack"/>
-      <w:bookmarkEnd w:id="15"/>
-    </w:p>
-    <w:p>
-      <w:pPr>
-        <w:pStyle w:val="MDPI21heading1"/>
-      </w:pPr>
-      <w:r>
-        <w:t>5. Conclusion</w:t>
-      </w:r>
-    </w:p>
-    <w:p>
-      <w:pPr>
-        <w:pStyle w:val="MDPI31text"/>
-      </w:pPr>
-      <w:r>
-        <w:t>In this work the design of smart bolt for critical fasteners was investigated. Critical fasteners that are crucial for the proper performance of EMS should be monitored using different techniques. Three Peltier modules were characterized to evaluate their performance under different temperature gradients and different loads. Two dc-dc converters we also characterized to determine their efficiency. Finally, a sensor module which was composed of an ARM based RF chip was powered using one o</w:t>
-      </w:r>
-      <w:r>
-        <w:t xml:space="preserve">f the TEGs and temperature readings were transmitted </w:t>
-      </w:r>
-      <w:r>
-        <w:t>wireless</w:t>
-      </w:r>
-      <w:r>
-        <w:t>ly</w:t>
-      </w:r>
-      <w:r>
-        <w:t>. Based on the transmission power, the transmit duration, the total power consumption and efficiency data from the characterization of the dc-dc converters, the maximum duty-cycles each TEG could provide to this system under different t</w:t>
-      </w:r>
-      <w:r>
-        <w:t>emperature gradients is summarized</w:t>
-      </w:r>
-      <w:r>
-        <w:t xml:space="preserve">. </w:t>
-      </w:r>
-    </w:p>
-    <w:p>
-      <w:pPr>
-        <w:pStyle w:val="MDPI31text"/>
-      </w:pPr>
-      <w:r>
-        <w:t>Starting from these results, we are going to study how to effectively integrate different sensors, in addition to the temperature one, in the top of the smart bolt to extend the set of industrial target applicatio</w:t>
-      </w:r>
-      <w:r>
-        <w:t>n.</w:t>
       </w:r>
     </w:p>
     <w:p>
@@ -14284,10 +14741,59 @@
           <w:b/>
         </w:rPr>
       </w:pPr>
-      <w:r>
+    </w:p>
+    <w:p>
+      <w:pPr>
+        <w:pStyle w:val="MDPI62Acknowledgments"/>
         <w:rPr>
           <w:b/>
         </w:rPr>
+      </w:pPr>
+    </w:p>
+    <w:p>
+      <w:pPr>
+        <w:pStyle w:val="MDPI62Acknowledgments"/>
+        <w:rPr>
+          <w:b/>
+        </w:rPr>
+      </w:pPr>
+    </w:p>
+    <w:p>
+      <w:pPr>
+        <w:pStyle w:val="MDPI62Acknowledgments"/>
+        <w:rPr>
+          <w:b/>
+        </w:rPr>
+      </w:pPr>
+    </w:p>
+    <w:p>
+      <w:pPr>
+        <w:pStyle w:val="MDPI62Acknowledgments"/>
+        <w:rPr>
+          <w:b/>
+        </w:rPr>
+      </w:pPr>
+    </w:p>
+    <w:p>
+      <w:pPr>
+        <w:pStyle w:val="MDPI62Acknowledgments"/>
+        <w:rPr>
+          <w:b/>
+        </w:rPr>
+      </w:pPr>
+    </w:p>
+    <w:p>
+      <w:pPr>
+        <w:pStyle w:val="MDPI62Acknowledgments"/>
+        <w:rPr>
+          <w:b/>
+        </w:rPr>
+      </w:pPr>
+      <w:r>
+        <w:rPr>
+          <w:b/>
+        </w:rPr>
+        <w:lastRenderedPageBreak/>
         <w:t>Acknowledgments:</w:t>
       </w:r>
       <w:r>
@@ -14363,7 +14869,7 @@
           <w:rStyle w:val="InternetLink"/>
         </w:rPr>
       </w:pPr>
-      <w:hyperlink r:id="rId25" w:history="1">
+      <w:hyperlink r:id="rId27" w:history="1">
         <w:r>
           <w:rPr>
             <w:rStyle w:val="Hyperlink"/>
@@ -14743,7 +15249,7 @@
       <w:r>
         <w:t xml:space="preserve"> </w:t>
       </w:r>
-      <w:hyperlink r:id="rId26" w:history="1">
+      <w:hyperlink r:id="rId28" w:history="1">
         <w:r>
           <w:t>http://cds.linear.com/docs/en/datasheet/3108fc.pdf</w:t>
         </w:r>
@@ -14764,7 +15270,7 @@
       <w:r>
         <w:t xml:space="preserve">  </w:t>
       </w:r>
-      <w:hyperlink r:id="rId27" w:history="1">
+      <w:hyperlink r:id="rId29" w:history="1">
         <w:r>
           <w:t>http://www.mouser.com/ds/2/292/Nextreme_Thermobility_WPG-1_Data_Sheet-1931.pdf</w:t>
         </w:r>
@@ -14802,7 +15308,6 @@
           <w:szCs w:val="18"/>
           <w:lang w:eastAsia="en-US"/>
         </w:rPr>
-        <w:lastRenderedPageBreak/>
         <w:drawing>
           <wp:anchor distT="0" distB="0" distL="114300" distR="114300" simplePos="0" relativeHeight="251659264" behindDoc="1" locked="0" layoutInCell="1" allowOverlap="1" wp14:anchorId="70DCF17B" wp14:editId="6728E555">
             <wp:simplePos x="0" y="0"/>
@@ -14837,7 +15342,7 @@
                     </pic:cNvPicPr>
                   </pic:nvPicPr>
                   <pic:blipFill rotWithShape="1">
-                    <a:blip r:embed="rId28" cstate="print">
+                    <a:blip r:embed="rId30" cstate="print">
                       <a:extLst>
                         <a:ext uri="{28A0092B-C50C-407E-A947-70E740481C1C}">
                           <a14:useLocalDpi xmlns:a14="http://schemas.microsoft.com/office/drawing/2010/main" val="0"/>
@@ -14935,11 +15440,11 @@
       <w:bookmarkEnd w:id="30"/>
     </w:p>
     <w:sectPr>
-      <w:headerReference w:type="even" r:id="rId29"/>
-      <w:headerReference w:type="default" r:id="rId30"/>
-      <w:footerReference w:type="default" r:id="rId31"/>
-      <w:headerReference w:type="first" r:id="rId32"/>
-      <w:footerReference w:type="first" r:id="rId33"/>
+      <w:headerReference w:type="even" r:id="rId31"/>
+      <w:headerReference w:type="default" r:id="rId32"/>
+      <w:footerReference w:type="default" r:id="rId33"/>
+      <w:headerReference w:type="first" r:id="rId34"/>
+      <w:footerReference w:type="first" r:id="rId35"/>
       <w:type w:val="continuous"/>
       <w:pgSz w:w="11906" w:h="16838" w:code="9"/>
       <w:pgMar w:top="1417" w:right="1531" w:bottom="1077" w:left="1531" w:header="1020" w:footer="850" w:gutter="0"/>
@@ -19059,7 +19564,7 @@
     <w:charset w:val="00"/>
     <w:family w:val="roman"/>
     <w:pitch w:val="variable"/>
-    <w:sig w:usb0="E0002AFF" w:usb1="C0007843" w:usb2="00000009" w:usb3="00000000" w:csb0="000001FF" w:csb1="00000000"/>
+    <w:sig w:usb0="E0002EFF" w:usb1="C000785B" w:usb2="00000009" w:usb3="00000000" w:csb0="000001FF" w:csb1="00000000"/>
   </w:font>
   <w:font w:name="Symbol">
     <w:panose1 w:val="05050102010706020507"/>
@@ -19095,7 +19600,7 @@
     <w:charset w:val="00"/>
     <w:family w:val="swiss"/>
     <w:pitch w:val="variable"/>
-    <w:sig w:usb0="E0002AFF" w:usb1="C0007843" w:usb2="00000009" w:usb3="00000000" w:csb0="000001FF" w:csb1="00000000"/>
+    <w:sig w:usb0="E0002EFF" w:usb1="C0007843" w:usb2="00000009" w:usb3="00000000" w:csb0="000001FF" w:csb1="00000000"/>
   </w:font>
   <w:font w:name="Palatino Linotype">
     <w:panose1 w:val="02040502050505030304"/>
@@ -19159,14 +19664,14 @@
     <w:charset w:val="00"/>
     <w:family w:val="swiss"/>
     <w:pitch w:val="variable"/>
-    <w:sig w:usb0="A0002AEF" w:usb1="4000207B" w:usb2="00000000" w:usb3="00000000" w:csb0="000001FF" w:csb1="00000000"/>
+    <w:sig w:usb0="E0002AFF" w:usb1="C000247B" w:usb2="00000009" w:usb3="00000000" w:csb0="000001FF" w:csb1="00000000"/>
   </w:font>
   <w:font w:name="Calibri">
     <w:panose1 w:val="020F0502020204030204"/>
     <w:charset w:val="00"/>
     <w:family w:val="swiss"/>
     <w:pitch w:val="variable"/>
-    <w:sig w:usb0="E0002AFF" w:usb1="4000ACFF" w:usb2="00000001" w:usb3="00000000" w:csb0="000001FF" w:csb1="00000000"/>
+    <w:sig w:usb0="E0002AFF" w:usb1="C000247B" w:usb2="00000009" w:usb3="00000000" w:csb0="000001FF" w:csb1="00000000"/>
   </w:font>
 </w:fonts>
 </file>
@@ -19188,6 +19693,7 @@
   <w:rsids>
     <w:rsidRoot w:val="002A3680"/>
     <w:rsid w:val="002A3680"/>
+    <w:rsid w:val="005C148C"/>
   </w:rsids>
   <m:mathPr>
     <m:mathFont m:val="Cambria Math"/>
@@ -19640,7 +20146,7 @@
     <w:basedOn w:val="DefaultParagraphFont"/>
     <w:uiPriority w:val="99"/>
     <w:semiHidden/>
-    <w:rsid w:val="002A3680"/>
+    <w:rsid w:val="005C148C"/>
     <w:rPr>
       <w:color w:val="808080"/>
     </w:rPr>
@@ -19921,7 +20427,7 @@
 </file>
 
 <file path=customXml/itemProps1.xml><?xml version="1.0" encoding="utf-8"?>
-<ds:datastoreItem xmlns:ds="http://schemas.openxmlformats.org/officeDocument/2006/customXml" ds:itemID="{6616CD32-D073-498D-BAD9-1ADA76041867}">
+<ds:datastoreItem xmlns:ds="http://schemas.openxmlformats.org/officeDocument/2006/customXml" ds:itemID="{97177B67-6B7F-489F-B1F1-31064CFA11F6}">
   <ds:schemaRefs>
     <ds:schemaRef ds:uri="http://schemas.openxmlformats.org/officeDocument/2006/bibliography"/>
   </ds:schemaRefs>

</xml_diff>